<commit_message>
new bug fixies + auto saving figues when running brute_force_template_matching.m and sift_template_matching.m
</commit_message>
<xml_diff>
--- a/FINAL PROJECT word.docx
+++ b/FINAL PROJECT word.docx
@@ -154,10 +154,7 @@
                               <w:pStyle w:val="Subtitle"/>
                             </w:pPr>
                             <w:r>
-                              <w:t xml:space="preserve">Algorithms and </w:t>
-                            </w:r>
-                            <w:r>
-                              <w:t>Applications in Computer Vision</w:t>
+                              <w:t>Algorithms and Applications in Computer Vision</w:t>
                             </w:r>
                           </w:p>
                         </w:txbxContent>
@@ -648,10 +645,7 @@
         <w:ind w:left="1080" w:hanging="360"/>
       </w:pPr>
       <w:r>
-        <w:t>Set of filters (generated for a given template) with convo</w:t>
-      </w:r>
-      <w:r>
-        <w:t xml:space="preserve">lution. </w:t>
+        <w:t xml:space="preserve">Set of filters (generated for a given template) with convolution. </w:t>
       </w:r>
     </w:p>
     <w:p>
@@ -709,8 +703,6 @@
       </w:r>
       <w:r>
         <w:br/>
-      </w:r>
-      <w:r>
         <w:t>________________________________________________________________</w:t>
       </w:r>
     </w:p>
@@ -721,12 +713,16 @@
         <w:rPr>
           <w:b/>
           <w:bCs/>
+          <w:sz w:val="24"/>
+          <w:szCs w:val="24"/>
         </w:rPr>
       </w:pPr>
       <w:r>
         <w:rPr>
           <w:b/>
           <w:bCs/>
+          <w:sz w:val="24"/>
+          <w:szCs w:val="24"/>
         </w:rPr>
         <w:tab/>
       </w:r>
@@ -735,6 +731,8 @@
         <w:rPr>
           <w:b/>
           <w:bCs/>
+          <w:sz w:val="24"/>
+          <w:szCs w:val="24"/>
         </w:rPr>
         <w:t>i</w:t>
       </w:r>
@@ -743,65 +741,493 @@
         <w:rPr>
           <w:b/>
           <w:bCs/>
-        </w:rPr>
-        <w:t xml:space="preserve">)    </w:t>
-      </w:r>
-      <w:r>
+          <w:sz w:val="24"/>
+          <w:szCs w:val="24"/>
+        </w:rPr>
+        <w:t>)    SIFT for template matching:</w:t>
+      </w:r>
+    </w:p>
+    <w:p>
+      <w:pPr>
+        <w:pStyle w:val="ListParagraph"/>
+        <w:ind w:left="0"/>
+      </w:pPr>
+      <w:r>
+        <w:tab/>
+        <w:t xml:space="preserve">the implementation that was used is SIFT and RANSAC for finding a match for a given pair (template and target image), images with less than 4 matches - 4 corresponding points, 8 total - were ignored because </w:t>
+      </w:r>
+      <w:proofErr w:type="spellStart"/>
+      <w:r>
+        <w:t>homography</w:t>
+      </w:r>
+      <w:proofErr w:type="spellEnd"/>
+      <w:r>
+        <w:t xml:space="preserve"> transformation has 8 DOF. </w:t>
+      </w:r>
+    </w:p>
+    <w:p>
+      <w:pPr>
+        <w:pStyle w:val="ListParagraph"/>
+        <w:ind w:left="0"/>
         <w:rPr>
           <w:b/>
           <w:bCs/>
         </w:rPr>
-        <w:t>SIFT for template matching:</w:t>
-      </w:r>
-    </w:p>
-    <w:p>
-      <w:pPr>
-        <w:pStyle w:val="ListParagraph"/>
-        <w:ind w:left="0"/>
-      </w:pPr>
-      <w:r>
-        <w:tab/>
-      </w:r>
-      <w:r>
-        <w:t xml:space="preserve">the implementation that was used is SIFT and RANSAC for finding a match for a given pair (template and target image), images with less than 4 matches - 4 corresponding points, 8 total - were ignored because </w:t>
-      </w:r>
-      <w:proofErr w:type="spellStart"/>
-      <w:r>
-        <w:t>homography</w:t>
-      </w:r>
-      <w:proofErr w:type="spellEnd"/>
-      <w:r>
-        <w:t xml:space="preserve"> transformation has 8 DOF. </w:t>
-      </w:r>
-    </w:p>
-    <w:p>
-      <w:pPr>
-        <w:pStyle w:val="ListParagraph"/>
-        <w:ind w:left="0"/>
+      </w:pPr>
+      <w:r>
         <w:rPr>
           <w:b/>
           <w:bCs/>
         </w:rPr>
-      </w:pPr>
+        <w:tab/>
+      </w:r>
       <w:r>
         <w:rPr>
           <w:b/>
           <w:bCs/>
         </w:rPr>
-        <w:tab/>
+        <w:t>Algorithm</w:t>
       </w:r>
       <w:r>
         <w:rPr>
           <w:b/>
           <w:bCs/>
         </w:rPr>
-        <w:t>Algorithm</w:t>
-      </w:r>
-      <w:r>
+        <w:t>:</w:t>
+      </w:r>
+    </w:p>
+    <w:p>
+      <w:pPr>
+        <w:pStyle w:val="ListParagraph"/>
+        <w:ind w:left="0"/>
+      </w:pPr>
+      <w:r>
+        <w:tab/>
+        <w:t xml:space="preserve">1) </w:t>
+      </w:r>
+      <w:r>
+        <w:t>Load</w:t>
+      </w:r>
+      <w:r>
+        <w:t xml:space="preserve"> images and template image.</w:t>
+      </w:r>
+    </w:p>
+    <w:p>
+      <w:pPr>
+        <w:pStyle w:val="ListParagraph"/>
+        <w:ind w:left="0"/>
+      </w:pPr>
+      <w:r>
+        <w:tab/>
+        <w:t xml:space="preserve">2) </w:t>
+      </w:r>
+      <w:r>
+        <w:t>Run</w:t>
+      </w:r>
+      <w:r>
+        <w:t xml:space="preserve"> SIFT and extract the features from each image and the template.</w:t>
+      </w:r>
+    </w:p>
+    <w:p>
+      <w:pPr>
+        <w:pStyle w:val="ListParagraph"/>
+        <w:ind w:left="0"/>
+      </w:pPr>
+      <w:r>
+        <w:tab/>
+        <w:t xml:space="preserve">3) </w:t>
+      </w:r>
+      <w:r>
+        <w:t>Match</w:t>
+      </w:r>
+      <w:r>
+        <w:t xml:space="preserve"> the features for each image with the template features.</w:t>
+      </w:r>
+    </w:p>
+    <w:p>
+      <w:pPr>
+        <w:pStyle w:val="ListParagraph"/>
+        <w:ind w:left="0"/>
+      </w:pPr>
+      <w:r>
+        <w:tab/>
+        <w:t xml:space="preserve">4) </w:t>
+      </w:r>
+      <w:r>
+        <w:t>Run</w:t>
+      </w:r>
+      <w:r>
+        <w:t xml:space="preserve"> RANSAC:</w:t>
+      </w:r>
+    </w:p>
+    <w:p>
+      <w:pPr>
+        <w:pStyle w:val="ListParagraph"/>
+        <w:ind w:left="0"/>
+      </w:pPr>
+      <w:r>
+        <w:tab/>
+      </w:r>
+      <w:r>
+        <w:tab/>
+        <w:t>4.1 choose 4 random points.</w:t>
+      </w:r>
+    </w:p>
+    <w:p>
+      <w:pPr>
+        <w:pStyle w:val="ListParagraph"/>
+        <w:ind w:left="0"/>
+      </w:pPr>
+      <w:r>
+        <w:tab/>
+      </w:r>
+      <w:r>
+        <w:tab/>
+        <w:t xml:space="preserve">4.2 calculate </w:t>
+      </w:r>
+      <w:proofErr w:type="spellStart"/>
+      <w:r>
+        <w:t>homography</w:t>
+      </w:r>
+      <w:proofErr w:type="spellEnd"/>
+      <w:r>
+        <w:t>.</w:t>
+      </w:r>
+    </w:p>
+    <w:p>
+      <w:pPr>
+        <w:pStyle w:val="ListParagraph"/>
+        <w:ind w:left="0"/>
+      </w:pPr>
+      <w:r>
+        <w:tab/>
+      </w:r>
+      <w:r>
+        <w:tab/>
+      </w:r>
+      <w:r>
+        <w:t>4.3 count</w:t>
+      </w:r>
+      <w:r>
+        <w:t xml:space="preserve"> inliers</w:t>
+      </w:r>
+      <w:r>
+        <w:t>.</w:t>
+      </w:r>
+    </w:p>
+    <w:p>
+      <w:pPr>
+        <w:pStyle w:val="ListParagraph"/>
+        <w:ind w:left="0"/>
+      </w:pPr>
+      <w:r>
+        <w:tab/>
+      </w:r>
+      <w:r>
+        <w:tab/>
+        <w:t>4.4 repeat 4.1 until MAX ITERATIONS.</w:t>
+      </w:r>
+    </w:p>
+    <w:p>
+      <w:pPr>
+        <w:pStyle w:val="ListParagraph"/>
+        <w:ind w:left="0"/>
+      </w:pPr>
+      <w:r>
+        <w:tab/>
+      </w:r>
+      <w:r>
+        <w:tab/>
+        <w:t xml:space="preserve">4.5 return </w:t>
+      </w:r>
+      <w:proofErr w:type="spellStart"/>
+      <w:r>
+        <w:t>homography</w:t>
+      </w:r>
+      <w:proofErr w:type="spellEnd"/>
+      <w:r>
+        <w:t xml:space="preserve"> with MAX number of inliers.</w:t>
+      </w:r>
+    </w:p>
+    <w:p>
+      <w:pPr>
+        <w:pStyle w:val="ListParagraph"/>
+        <w:ind w:left="0"/>
+      </w:pPr>
+      <w:r>
+        <w:tab/>
+        <w:t xml:space="preserve">5) </w:t>
+      </w:r>
+      <w:r>
+        <w:t>Apply</w:t>
+      </w:r>
+      <w:r>
+        <w:t xml:space="preserve"> the </w:t>
+      </w:r>
+      <w:proofErr w:type="spellStart"/>
+      <w:r>
+        <w:t>homography</w:t>
+      </w:r>
+      <w:proofErr w:type="spellEnd"/>
+      <w:r>
+        <w:t xml:space="preserve"> for the template and draw a box on the image.</w:t>
+      </w:r>
+    </w:p>
+    <w:p>
+      <w:pPr>
+        <w:pStyle w:val="ListParagraph"/>
+        <w:ind w:left="0"/>
         <w:rPr>
           <w:b/>
           <w:bCs/>
         </w:rPr>
+      </w:pPr>
+      <w:r>
+        <w:rPr>
+          <w:b/>
+          <w:bCs/>
+        </w:rPr>
+        <w:lastRenderedPageBreak/>
+        <w:tab/>
+      </w:r>
+    </w:p>
+    <w:p>
+      <w:pPr>
+        <w:pStyle w:val="ListParagraph"/>
+        <w:ind w:left="0"/>
+        <w:rPr>
+          <w:b/>
+          <w:bCs/>
+        </w:rPr>
+      </w:pPr>
+      <w:r>
+        <w:rPr>
+          <w:b/>
+          <w:bCs/>
+        </w:rPr>
+        <w:tab/>
+        <w:t>Pros:</w:t>
+      </w:r>
+    </w:p>
+    <w:p>
+      <w:pPr>
+        <w:pStyle w:val="ListParagraph"/>
+        <w:ind w:left="0"/>
+      </w:pPr>
+      <w:r>
+        <w:rPr>
+          <w:b/>
+          <w:bCs/>
+        </w:rPr>
+        <w:tab/>
+      </w:r>
+      <w:r>
+        <w:t xml:space="preserve">1) </w:t>
+      </w:r>
+      <w:r>
+        <w:t>Fast</w:t>
+      </w:r>
+      <w:r>
+        <w:t>.</w:t>
+      </w:r>
+    </w:p>
+    <w:p>
+      <w:pPr>
+        <w:pStyle w:val="ListParagraph"/>
+        <w:ind w:left="0"/>
+      </w:pPr>
+      <w:r>
+        <w:tab/>
+        <w:t xml:space="preserve">2) </w:t>
+      </w:r>
+      <w:r>
+        <w:t>Robust</w:t>
+      </w:r>
+      <w:r>
+        <w:t xml:space="preserve"> to scale, rotation.</w:t>
+      </w:r>
+    </w:p>
+    <w:p>
+      <w:pPr>
+        <w:pStyle w:val="ListParagraph"/>
+        <w:ind w:left="0"/>
+      </w:pPr>
+      <w:r>
+        <w:tab/>
+        <w:t>3) Can handle significant changes in illumination.</w:t>
+      </w:r>
+    </w:p>
+    <w:p>
+      <w:pPr>
+        <w:pStyle w:val="ListParagraph"/>
+        <w:ind w:left="0"/>
+        <w:rPr>
+          <w:b/>
+          <w:bCs/>
+        </w:rPr>
+      </w:pPr>
+      <w:r>
+        <w:tab/>
+        <w:t>4) Fast and efficient.</w:t>
+      </w:r>
+    </w:p>
+    <w:p>
+      <w:pPr>
+        <w:pStyle w:val="ListParagraph"/>
+        <w:ind w:left="0"/>
+        <w:rPr>
+          <w:b/>
+          <w:bCs/>
+        </w:rPr>
+      </w:pPr>
+      <w:r>
+        <w:rPr>
+          <w:b/>
+          <w:bCs/>
+        </w:rPr>
+        <w:tab/>
+        <w:t>Cons:</w:t>
+      </w:r>
+    </w:p>
+    <w:p>
+      <w:pPr>
+        <w:pStyle w:val="ListParagraph"/>
+        <w:ind w:left="0"/>
+      </w:pPr>
+      <w:r>
+        <w:rPr>
+          <w:b/>
+          <w:bCs/>
+        </w:rPr>
+        <w:tab/>
+      </w:r>
+      <w:r>
+        <w:t xml:space="preserve">1) </w:t>
+      </w:r>
+    </w:p>
+    <w:p>
+      <w:pPr>
+        <w:pStyle w:val="ListParagraph"/>
+        <w:ind w:left="0"/>
+      </w:pPr>
+    </w:p>
+    <w:p>
+      <w:pPr>
+        <w:pStyle w:val="ListParagraph"/>
+        <w:ind w:left="0"/>
+        <w:rPr>
+          <w:b/>
+          <w:bCs/>
+        </w:rPr>
+      </w:pPr>
+      <w:r>
+        <w:rPr>
+          <w:b/>
+          <w:bCs/>
+        </w:rPr>
+        <w:tab/>
+        <w:t>Results:</w:t>
+      </w:r>
+    </w:p>
+    <w:p>
+      <w:pPr>
+        <w:pStyle w:val="ListParagraph"/>
+        <w:ind w:left="0"/>
+      </w:pPr>
+      <w:r>
+        <w:rPr>
+          <w:b/>
+          <w:bCs/>
+        </w:rPr>
+        <w:tab/>
+      </w:r>
+      <w:bookmarkStart w:id="0" w:name="_GoBack"/>
+      <w:bookmarkEnd w:id="0"/>
+    </w:p>
+    <w:p>
+      <w:pPr>
+        <w:pStyle w:val="ListParagraph"/>
+        <w:ind w:left="0"/>
+        <w:rPr>
+          <w:b/>
+          <w:bCs/>
+          <w:sz w:val="24"/>
+          <w:szCs w:val="24"/>
+        </w:rPr>
+      </w:pPr>
+      <w:r>
+        <w:rPr>
+          <w:sz w:val="24"/>
+          <w:szCs w:val="24"/>
+        </w:rPr>
+        <w:tab/>
+      </w:r>
+      <w:proofErr w:type="gramStart"/>
+      <w:r>
+        <w:rPr>
+          <w:sz w:val="24"/>
+          <w:szCs w:val="24"/>
+        </w:rPr>
+        <w:t>ii</w:t>
+      </w:r>
+      <w:proofErr w:type="gramEnd"/>
+      <w:r>
+        <w:rPr>
+          <w:sz w:val="24"/>
+          <w:szCs w:val="24"/>
+        </w:rPr>
+        <w:t xml:space="preserve">) </w:t>
+      </w:r>
+      <w:r>
+        <w:rPr>
+          <w:b/>
+          <w:bCs/>
+          <w:sz w:val="24"/>
+          <w:szCs w:val="24"/>
+        </w:rPr>
+        <w:t>Set of filters (generated for a given template) with convolution:</w:t>
+      </w:r>
+    </w:p>
+    <w:p>
+      <w:pPr>
+        <w:pStyle w:val="ListParagraph"/>
+        <w:ind w:left="0"/>
+      </w:pPr>
+      <w:r>
+        <w:t>For</w:t>
+      </w:r>
+      <w:r>
+        <w:t xml:space="preserve"> a given template a set of filters was calculated in various sizes and various rotations. </w:t>
+      </w:r>
+    </w:p>
+    <w:p>
+      <w:pPr>
+        <w:pStyle w:val="ListParagraph"/>
+        <w:ind w:left="0"/>
+        <w:rPr>
+          <w:b/>
+          <w:bCs/>
+        </w:rPr>
+      </w:pPr>
+      <w:r>
+        <w:rPr>
+          <w:b/>
+          <w:bCs/>
+        </w:rPr>
+        <w:tab/>
+      </w:r>
+      <w:r>
+        <w:rPr>
+          <w:b/>
+          <w:bCs/>
+        </w:rPr>
+        <w:t>Algorithm</w:t>
+      </w:r>
+      <w:r>
+        <w:rPr>
+          <w:b/>
+          <w:bCs/>
+        </w:rPr>
         <w:t>:</w:t>
       </w:r>
     </w:p>
@@ -828,13 +1254,13 @@
       </w:pPr>
       <w:r>
         <w:tab/>
-        <w:t xml:space="preserve">2) </w:t>
-      </w:r>
-      <w:r>
-        <w:t>Run</w:t>
-      </w:r>
-      <w:r>
-        <w:t xml:space="preserve"> SIFT and extract the features from each image and the template.</w:t>
+        <w:t xml:space="preserve"> 2) </w:t>
+      </w:r>
+      <w:r>
+        <w:t>Creating</w:t>
+      </w:r>
+      <w:r>
+        <w:t xml:space="preserve"> different angles of the template image in different sizes. </w:t>
       </w:r>
     </w:p>
     <w:p>
@@ -847,10 +1273,18 @@
         <w:t xml:space="preserve">3) </w:t>
       </w:r>
       <w:r>
-        <w:t>Match</w:t>
-      </w:r>
-      <w:r>
-        <w:t xml:space="preserve"> the features for each image with the template features.</w:t>
+        <w:t>Applying</w:t>
+      </w:r>
+      <w:r>
+        <w:t xml:space="preserve"> </w:t>
+      </w:r>
+      <w:proofErr w:type="spellStart"/>
+      <w:r>
+        <w:t>gaussian</w:t>
+      </w:r>
+      <w:proofErr w:type="spellEnd"/>
+      <w:r>
+        <w:t xml:space="preserve"> filter to the set of images before the applying the convolution. </w:t>
       </w:r>
     </w:p>
     <w:p>
@@ -863,96 +1297,18 @@
         <w:t xml:space="preserve">4) </w:t>
       </w:r>
       <w:r>
-        <w:t>Run</w:t>
-      </w:r>
-      <w:r>
-        <w:t xml:space="preserve"> RANSAC:</w:t>
-      </w:r>
-    </w:p>
-    <w:p>
-      <w:pPr>
-        <w:pStyle w:val="ListParagraph"/>
-        <w:ind w:left="0"/>
-      </w:pPr>
-      <w:r>
-        <w:tab/>
-      </w:r>
-      <w:r>
-        <w:tab/>
-        <w:t>4.1 choose 4 random points.</w:t>
-      </w:r>
-    </w:p>
-    <w:p>
-      <w:pPr>
-        <w:pStyle w:val="ListParagraph"/>
-        <w:ind w:left="0"/>
-      </w:pPr>
-      <w:r>
-        <w:tab/>
-      </w:r>
-      <w:r>
-        <w:tab/>
-        <w:t xml:space="preserve">4.2 calculate </w:t>
+        <w:t>Using</w:t>
+      </w:r>
+      <w:r>
+        <w:t xml:space="preserve"> convolution between the </w:t>
       </w:r>
       <w:proofErr w:type="spellStart"/>
       <w:r>
-        <w:t>homography</w:t>
+        <w:t>the</w:t>
       </w:r>
       <w:proofErr w:type="spellEnd"/>
       <w:r>
-        <w:t>.</w:t>
-      </w:r>
-    </w:p>
-    <w:p>
-      <w:pPr>
-        <w:pStyle w:val="ListParagraph"/>
-        <w:ind w:left="0"/>
-      </w:pPr>
-      <w:r>
-        <w:tab/>
-      </w:r>
-      <w:r>
-        <w:tab/>
-      </w:r>
-      <w:r>
-        <w:t>4.3 count</w:t>
-      </w:r>
-      <w:r>
-        <w:t xml:space="preserve"> inliers</w:t>
-      </w:r>
-    </w:p>
-    <w:p>
-      <w:pPr>
-        <w:pStyle w:val="ListParagraph"/>
-        <w:ind w:left="0"/>
-      </w:pPr>
-      <w:r>
-        <w:tab/>
-      </w:r>
-      <w:r>
-        <w:tab/>
-        <w:t>4.4 repeat 4.1 until MAX ITERATIONS.</w:t>
-      </w:r>
-    </w:p>
-    <w:p>
-      <w:pPr>
-        <w:pStyle w:val="ListParagraph"/>
-        <w:ind w:left="0"/>
-      </w:pPr>
-      <w:r>
-        <w:tab/>
-      </w:r>
-      <w:r>
-        <w:tab/>
-        <w:t xml:space="preserve">4.5 return </w:t>
-      </w:r>
-      <w:proofErr w:type="spellStart"/>
-      <w:r>
-        <w:t>homography</w:t>
-      </w:r>
-      <w:proofErr w:type="spellEnd"/>
-      <w:r>
-        <w:t xml:space="preserve"> with MAX number of inliers.</w:t>
+        <w:t xml:space="preserve"> filter set and the set of images. </w:t>
       </w:r>
     </w:p>
     <w:p>
@@ -965,18 +1321,29 @@
         <w:t xml:space="preserve">5) </w:t>
       </w:r>
       <w:r>
-        <w:t>Apply</w:t>
-      </w:r>
-      <w:r>
-        <w:t xml:space="preserve"> the </w:t>
-      </w:r>
-      <w:proofErr w:type="spellStart"/>
-      <w:r>
-        <w:t>homography</w:t>
-      </w:r>
-      <w:proofErr w:type="spellEnd"/>
-      <w:r>
-        <w:t xml:space="preserve"> for the template and draw a box on the image.</w:t>
+        <w:t>Searching</w:t>
+      </w:r>
+      <w:r>
+        <w:t xml:space="preserve"> for values that are above a given threshold, those are the matches.</w:t>
+      </w:r>
+      <w:r>
+        <w:tab/>
+      </w:r>
+    </w:p>
+    <w:p>
+      <w:pPr>
+        <w:pStyle w:val="ListParagraph"/>
+        <w:ind w:left="0"/>
+      </w:pPr>
+      <w:r>
+        <w:tab/>
+        <w:t xml:space="preserve">6) </w:t>
+      </w:r>
+      <w:r>
+        <w:t>Draw</w:t>
+      </w:r>
+      <w:r>
+        <w:t xml:space="preserve"> a box on the image.</w:t>
       </w:r>
     </w:p>
     <w:p>
@@ -988,50 +1355,96 @@
           <w:bCs/>
         </w:rPr>
       </w:pPr>
-      <w:r>
+    </w:p>
+    <w:p>
+      <w:pPr>
+        <w:pStyle w:val="ListParagraph"/>
+        <w:ind w:left="0"/>
         <w:rPr>
           <w:b/>
           <w:bCs/>
         </w:rPr>
-        <w:lastRenderedPageBreak/>
-        <w:tab/>
-      </w:r>
-    </w:p>
-    <w:p>
-      <w:pPr>
-        <w:pStyle w:val="ListParagraph"/>
-        <w:ind w:left="0"/>
+      </w:pPr>
+      <w:r>
         <w:rPr>
           <w:b/>
           <w:bCs/>
         </w:rPr>
-      </w:pPr>
-      <w:r>
+        <w:tab/>
+        <w:t>Pros:</w:t>
+      </w:r>
+    </w:p>
+    <w:p>
+      <w:pPr>
+        <w:pStyle w:val="ListParagraph"/>
+        <w:ind w:left="0"/>
+      </w:pPr>
+      <w:r>
+        <w:tab/>
+        <w:t xml:space="preserve">1) </w:t>
+      </w:r>
+      <w:r>
+        <w:t>Robust</w:t>
+      </w:r>
+      <w:r>
+        <w:t xml:space="preserve"> to scale, rotation.</w:t>
+      </w:r>
+    </w:p>
+    <w:p>
+      <w:pPr>
+        <w:pStyle w:val="ListParagraph"/>
+        <w:ind w:left="0"/>
         <w:rPr>
           <w:b/>
           <w:bCs/>
         </w:rPr>
+      </w:pPr>
+      <w:r>
         <w:tab/>
-        <w:t>Pros:</w:t>
+        <w:t xml:space="preserve">2) </w:t>
+      </w:r>
+      <w:r>
+        <w:t>Finds</w:t>
+      </w:r>
+      <w:r>
+        <w:t xml:space="preserve"> more than one match in a given image.</w:t>
       </w:r>
     </w:p>
     <w:p>
       <w:pPr>
         <w:pStyle w:val="ListParagraph"/>
         <w:ind w:left="0"/>
-      </w:pPr>
-      <w:r>
         <w:rPr>
           <w:b/>
           <w:bCs/>
         </w:rPr>
+      </w:pPr>
+      <w:r>
+        <w:rPr>
+          <w:b/>
+          <w:bCs/>
+        </w:rPr>
         <w:tab/>
+        <w:t>Cons:</w:t>
+      </w:r>
+    </w:p>
+    <w:p>
+      <w:pPr>
+        <w:pStyle w:val="ListParagraph"/>
+        <w:ind w:left="0"/>
+      </w:pPr>
+      <w:r>
+        <w:rPr>
+          <w:b/>
+          <w:bCs/>
+        </w:rPr>
+        <w:tab/>
       </w:r>
       <w:r>
         <w:t xml:space="preserve">1) </w:t>
       </w:r>
       <w:r>
-        <w:t>Fast</w:t>
+        <w:t>Slow</w:t>
       </w:r>
       <w:r>
         <w:t>.</w:t>
@@ -1047,26 +1460,10 @@
         <w:t xml:space="preserve">2) </w:t>
       </w:r>
       <w:r>
-        <w:t>Robust</w:t>
-      </w:r>
-      <w:r>
-        <w:t xml:space="preserve"> to scale, rotation.</w:t>
-      </w:r>
-    </w:p>
-    <w:p>
-      <w:pPr>
-        <w:pStyle w:val="ListParagraph"/>
-        <w:ind w:left="0"/>
-      </w:pPr>
-      <w:r>
-        <w:tab/>
-        <w:t xml:space="preserve">3) </w:t>
-      </w:r>
-      <w:r>
-        <w:t>Can handle significant cha</w:t>
-      </w:r>
-      <w:r>
-        <w:t>nges in illumination.</w:t>
+        <w:t>Computationally</w:t>
+      </w:r>
+      <w:r>
+        <w:t xml:space="preserve"> expensive.</w:t>
       </w:r>
     </w:p>
     <w:p>
@@ -1078,377 +1475,15 @@
           <w:bCs/>
         </w:rPr>
       </w:pPr>
+    </w:p>
+    <w:p>
+      <w:pPr>
+        <w:pStyle w:val="ListParagraph"/>
+        <w:ind w:left="0"/>
+      </w:pPr>
       <w:r>
         <w:tab/>
-        <w:t xml:space="preserve">4) </w:t>
-      </w:r>
-      <w:r>
-        <w:t>Fast and efficient.</w:t>
-      </w:r>
-    </w:p>
-    <w:p>
-      <w:pPr>
-        <w:pStyle w:val="ListParagraph"/>
-        <w:ind w:left="0"/>
-        <w:rPr>
-          <w:b/>
-          <w:bCs/>
-        </w:rPr>
-      </w:pPr>
-      <w:r>
-        <w:rPr>
-          <w:b/>
-          <w:bCs/>
-        </w:rPr>
-        <w:tab/>
-        <w:t>Cons:</w:t>
-      </w:r>
-    </w:p>
-    <w:p>
-      <w:pPr>
-        <w:pStyle w:val="ListParagraph"/>
-        <w:ind w:left="0"/>
-      </w:pPr>
-      <w:r>
-        <w:rPr>
-          <w:b/>
-          <w:bCs/>
-        </w:rPr>
-        <w:tab/>
-      </w:r>
-      <w:r>
-        <w:t xml:space="preserve">1) </w:t>
-      </w:r>
-    </w:p>
-    <w:p>
-      <w:pPr>
-        <w:pStyle w:val="ListParagraph"/>
-        <w:ind w:left="0"/>
-      </w:pPr>
-    </w:p>
-    <w:p>
-      <w:pPr>
-        <w:pStyle w:val="ListParagraph"/>
-        <w:ind w:left="0"/>
-        <w:rPr>
-          <w:b/>
-          <w:bCs/>
-        </w:rPr>
-      </w:pPr>
-      <w:r>
-        <w:tab/>
-      </w:r>
-      <w:proofErr w:type="gramStart"/>
-      <w:r>
-        <w:t>ii</w:t>
-      </w:r>
-      <w:proofErr w:type="gramEnd"/>
-      <w:r>
-        <w:t xml:space="preserve">) </w:t>
-      </w:r>
-      <w:r>
-        <w:rPr>
-          <w:b/>
-          <w:bCs/>
-        </w:rPr>
-        <w:t>Set of filters (generated for a given template) with convolution:</w:t>
-      </w:r>
-    </w:p>
-    <w:p>
-      <w:pPr>
-        <w:pStyle w:val="ListParagraph"/>
-        <w:ind w:left="0"/>
-      </w:pPr>
-      <w:r>
-        <w:t>For</w:t>
-      </w:r>
-      <w:r>
-        <w:t xml:space="preserve"> a given template a set of filters was calculated in various sizes and various rotations. </w:t>
-      </w:r>
-    </w:p>
-    <w:p>
-      <w:pPr>
-        <w:pStyle w:val="ListParagraph"/>
-        <w:ind w:left="0"/>
-        <w:rPr>
-          <w:b/>
-          <w:bCs/>
-        </w:rPr>
-      </w:pPr>
-      <w:r>
-        <w:rPr>
-          <w:b/>
-          <w:bCs/>
-        </w:rPr>
-        <w:tab/>
-      </w:r>
-      <w:r>
-        <w:rPr>
-          <w:b/>
-          <w:bCs/>
-        </w:rPr>
-        <w:t>Algorithm</w:t>
-      </w:r>
-      <w:r>
-        <w:rPr>
-          <w:b/>
-          <w:bCs/>
-        </w:rPr>
-        <w:t>:</w:t>
-      </w:r>
-    </w:p>
-    <w:p>
-      <w:pPr>
-        <w:pStyle w:val="ListParagraph"/>
-        <w:ind w:left="0"/>
-      </w:pPr>
-      <w:r>
-        <w:tab/>
-        <w:t xml:space="preserve">1) </w:t>
-      </w:r>
-      <w:r>
-        <w:t>Load</w:t>
-      </w:r>
-      <w:r>
-        <w:t xml:space="preserve"> images and </w:t>
-      </w:r>
-      <w:r>
-        <w:t>template image.</w:t>
-      </w:r>
-    </w:p>
-    <w:p>
-      <w:pPr>
-        <w:pStyle w:val="ListParagraph"/>
-        <w:ind w:left="0"/>
-      </w:pPr>
-      <w:r>
-        <w:tab/>
-      </w:r>
-      <w:r>
-        <w:t xml:space="preserve"> 2) </w:t>
-      </w:r>
-      <w:r>
-        <w:t>Creating</w:t>
-      </w:r>
-      <w:r>
-        <w:t xml:space="preserve"> different angles of the template image in different sizes. </w:t>
-      </w:r>
-    </w:p>
-    <w:p>
-      <w:pPr>
-        <w:pStyle w:val="ListParagraph"/>
-        <w:ind w:left="0"/>
-      </w:pPr>
-      <w:r>
-        <w:tab/>
-        <w:t xml:space="preserve">3) </w:t>
-      </w:r>
-      <w:r>
-        <w:t>Applying</w:t>
-      </w:r>
-      <w:r>
-        <w:t xml:space="preserve"> </w:t>
-      </w:r>
-      <w:proofErr w:type="spellStart"/>
-      <w:r>
-        <w:t>gaussian</w:t>
-      </w:r>
-      <w:proofErr w:type="spellEnd"/>
-      <w:r>
-        <w:t xml:space="preserve"> filter to the set of images before the applying the convolution. </w:t>
-      </w:r>
-    </w:p>
-    <w:p>
-      <w:pPr>
-        <w:pStyle w:val="ListParagraph"/>
-        <w:ind w:left="0"/>
-      </w:pPr>
-      <w:r>
-        <w:tab/>
-        <w:t xml:space="preserve">4) </w:t>
-      </w:r>
-      <w:r>
-        <w:t>Using</w:t>
-      </w:r>
-      <w:r>
-        <w:t xml:space="preserve"> convolution between the </w:t>
-      </w:r>
-      <w:proofErr w:type="spellStart"/>
-      <w:r>
-        <w:t>the</w:t>
-      </w:r>
-      <w:proofErr w:type="spellEnd"/>
-      <w:r>
-        <w:t xml:space="preserve"> filter set and the set of images. </w:t>
-      </w:r>
-    </w:p>
-    <w:p>
-      <w:pPr>
-        <w:pStyle w:val="ListParagraph"/>
-        <w:ind w:left="0"/>
-      </w:pPr>
-      <w:r>
-        <w:tab/>
-        <w:t xml:space="preserve">5) </w:t>
-      </w:r>
-      <w:r>
-        <w:t>Searching</w:t>
-      </w:r>
-      <w:r>
-        <w:t xml:space="preserve"> for values that are above a given threshold, those are the matches.</w:t>
-      </w:r>
-      <w:r>
-        <w:tab/>
-      </w:r>
-    </w:p>
-    <w:p>
-      <w:pPr>
-        <w:pStyle w:val="ListParagraph"/>
-        <w:ind w:left="0"/>
-      </w:pPr>
-      <w:r>
-        <w:tab/>
-        <w:t xml:space="preserve">6) </w:t>
-      </w:r>
-      <w:r>
-        <w:t>Draw</w:t>
-      </w:r>
-      <w:r>
-        <w:t xml:space="preserve"> a box on the image.</w:t>
-      </w:r>
-    </w:p>
-    <w:p>
-      <w:pPr>
-        <w:pStyle w:val="ListParagraph"/>
-        <w:ind w:left="0"/>
-        <w:rPr>
-          <w:b/>
-          <w:bCs/>
-        </w:rPr>
-      </w:pPr>
-    </w:p>
-    <w:p>
-      <w:pPr>
-        <w:pStyle w:val="ListParagraph"/>
-        <w:ind w:left="0"/>
-      </w:pPr>
-      <w:r>
-        <w:tab/>
-        <w:t>Pros:</w:t>
-      </w:r>
-    </w:p>
-    <w:p>
-      <w:pPr>
-        <w:pStyle w:val="ListParagraph"/>
-        <w:ind w:left="0"/>
-      </w:pPr>
-      <w:r>
-        <w:tab/>
-        <w:t xml:space="preserve">1) </w:t>
-      </w:r>
-      <w:r>
-        <w:t>Robust</w:t>
-      </w:r>
-      <w:r>
-        <w:t xml:space="preserve"> to scale, rotation.</w:t>
-      </w:r>
-    </w:p>
-    <w:p>
-      <w:pPr>
-        <w:pStyle w:val="ListParagraph"/>
-        <w:ind w:left="0"/>
-        <w:rPr>
-          <w:b/>
-          <w:bCs/>
-        </w:rPr>
-      </w:pPr>
-      <w:r>
-        <w:tab/>
-        <w:t xml:space="preserve">2) </w:t>
-      </w:r>
-      <w:r>
-        <w:t>Finds</w:t>
-      </w:r>
-      <w:r>
-        <w:t xml:space="preserve"> more than one match in a given image.</w:t>
-      </w:r>
-    </w:p>
-    <w:p>
-      <w:pPr>
-        <w:pStyle w:val="ListParagraph"/>
-        <w:ind w:left="0"/>
-        <w:rPr>
-          <w:b/>
-          <w:bCs/>
-        </w:rPr>
-      </w:pPr>
-      <w:r>
-        <w:rPr>
-          <w:b/>
-          <w:bCs/>
-        </w:rPr>
-        <w:tab/>
-        <w:t>Cons:</w:t>
-      </w:r>
-    </w:p>
-    <w:p>
-      <w:pPr>
-        <w:pStyle w:val="ListParagraph"/>
-        <w:ind w:left="0"/>
-      </w:pPr>
-      <w:r>
-        <w:rPr>
-          <w:b/>
-          <w:bCs/>
-        </w:rPr>
-        <w:tab/>
-      </w:r>
-      <w:r>
-        <w:t xml:space="preserve">1) </w:t>
-      </w:r>
-      <w:r>
-        <w:t>Slow</w:t>
-      </w:r>
-      <w:r>
-        <w:t>.</w:t>
-      </w:r>
-    </w:p>
-    <w:p>
-      <w:pPr>
-        <w:pStyle w:val="ListParagraph"/>
-        <w:ind w:left="0"/>
-      </w:pPr>
-      <w:r>
-        <w:tab/>
-        <w:t xml:space="preserve">2) </w:t>
-      </w:r>
-      <w:r>
-        <w:t>Computationally</w:t>
-      </w:r>
-      <w:r>
-        <w:t xml:space="preserve"> expensive.</w:t>
-      </w:r>
-    </w:p>
-    <w:p>
-      <w:pPr>
-        <w:pStyle w:val="ListParagraph"/>
-        <w:ind w:left="0"/>
-        <w:rPr>
-          <w:b/>
-          <w:bCs/>
-        </w:rPr>
-      </w:pPr>
-    </w:p>
-    <w:p>
-      <w:pPr>
-        <w:pStyle w:val="ListParagraph"/>
-        <w:ind w:left="0"/>
-      </w:pPr>
-      <w:r>
-        <w:tab/>
-      </w:r>
-      <w:bookmarkStart w:id="0" w:name="_GoBack"/>
-      <w:bookmarkEnd w:id="0"/>
+      </w:r>
     </w:p>
     <w:sectPr>
       <w:headerReference w:type="default" r:id="rId9"/>
@@ -1788,7 +1823,7 @@
                               <w:sz w:val="44"/>
                               <w:szCs w:val="44"/>
                             </w:rPr>
-                            <w:t>1</w:t>
+                            <w:t>3</w:t>
                           </w:r>
                           <w:r>
                             <w:rPr>
@@ -1857,7 +1892,7 @@
                         <w:sz w:val="44"/>
                         <w:szCs w:val="44"/>
                       </w:rPr>
-                      <w:t>1</w:t>
+                      <w:t>3</w:t>
                     </w:r>
                     <w:r>
                       <w:rPr>

</xml_diff>